<commit_message>
did a test entry
</commit_message>
<xml_diff>
--- a/documentation/sample.docx
+++ b/documentation/sample.docx
@@ -12,8 +12,36 @@
         <w:rPr>
           <w:lang w:val="en-US"/>
         </w:rPr>
-        <w:t>sample</w:t>
+        <w:t>S</w:t>
       </w:r>
+      <w:r>
+        <w:rPr>
+          <w:lang w:val="en-US"/>
+        </w:rPr>
+        <w:t>ample</w:t>
+      </w:r>
+    </w:p>
+    <w:p>
+      <w:pPr>
+        <w:rPr>
+          <w:lang w:val="en-US"/>
+        </w:rPr>
+      </w:pPr>
+      <w:proofErr w:type="spellStart"/>
+      <w:r>
+        <w:rPr>
+          <w:lang w:val="en-US"/>
+        </w:rPr>
+        <w:t>Testtttttt</w:t>
+      </w:r>
+      <w:proofErr w:type="spellEnd"/>
+    </w:p>
+    <w:p>
+      <w:pPr>
+        <w:rPr>
+          <w:lang w:val="en-US"/>
+        </w:rPr>
+      </w:pPr>
     </w:p>
     <w:sectPr>
       <w:pgSz w:w="12240" w:h="15840"/>

</xml_diff>